<commit_message>
Stacks + Stack Unit tests
</commit_message>
<xml_diff>
--- a/Algo-CSharp/DataStructures/Lists/Linked List.docx
+++ b/Algo-CSharp/DataStructures/Lists/Linked List.docx
@@ -105,30 +105,36 @@
       <w:r>
         <w:t>Add Last – you shift the pointer of the tail</w:t>
       </w:r>
-    </w:p>
-    <w:p>
-      <w:r>
-        <w:t>Remove last – set last pointer to null and move the tail</w:t>
-      </w:r>
-    </w:p>
-    <w:p/>
-    <w:p>
-      <w:pPr>
-        <w:rPr>
-          <w:lang w:val="en-US"/>
-        </w:rPr>
-      </w:pPr>
-      <w:r>
-        <w:t xml:space="preserve">.Net BLC has a built in LinkList </w:t>
-      </w:r>
-      <w:r>
-        <w:sym w:font="Wingdings" w:char="F0DF"/>
-      </w:r>
-      <w:r>
-        <w:t xml:space="preserve"> use this</w:t>
-      </w:r>
       <w:bookmarkStart w:id="0" w:name="_GoBack"/>
       <w:bookmarkEnd w:id="0"/>
+    </w:p>
+    <w:p>
+      <w:r>
+        <w:t>Remove last – set last pointer to null and move the tail</w:t>
+      </w:r>
+    </w:p>
+    <w:p/>
+    <w:p>
+      <w:r>
+        <w:t xml:space="preserve">.Net BLC has a built in </w:t>
+      </w:r>
+      <w:proofErr w:type="spellStart"/>
+      <w:r>
+        <w:t>LinkList</w:t>
+      </w:r>
+      <w:proofErr w:type="spellEnd"/>
+      <w:r>
+        <w:t xml:space="preserve"> </w:t>
+      </w:r>
+      <w:r>
+        <w:sym w:font="Wingdings" w:char="F0DF"/>
+      </w:r>
+      <w:r>
+        <w:t xml:space="preserve"> use this</w:t>
+      </w:r>
+      <w:r>
+        <w:t xml:space="preserve"> – this is a Doubly-linked Circular List</w:t>
+      </w:r>
     </w:p>
     <w:sectPr>
       <w:pgSz w:w="12240" w:h="15840"/>

</xml_diff>